<commit_message>
Writing the registration section in the dock
</commit_message>
<xml_diff>
--- a/Documentation/Phase 5/Doumentation.docx
+++ b/Documentation/Phase 5/Doumentation.docx
@@ -578,7 +578,7 @@
           <w:u w:val="none"/>
           <w:lang w:bidi="fa-IR"/>
         </w:rPr>
-        <w:t>(</w:t>
+        <w:t>(Demo version in Dorna</w:t>
       </w:r>
       <w:r>
         <w:rPr>
@@ -588,7 +588,7 @@
           <w:u w:val="none"/>
           <w:lang w:bidi="fa-IR"/>
         </w:rPr>
-        <w:t>Demo version in Dorna</w:t>
+        <w:t xml:space="preserve"> </w:t>
       </w:r>
       <w:r>
         <w:rPr>
@@ -598,27 +598,7 @@
           <w:u w:val="none"/>
           <w:lang w:bidi="fa-IR"/>
         </w:rPr>
-        <w:t xml:space="preserve"> </w:t>
-      </w:r>
-      <w:r>
-        <w:rPr>
-          <w:rStyle w:val="Hyperlink"/>
-          <w:b/>
-          <w:bCs/>
-          <w:u w:val="none"/>
-          <w:lang w:bidi="fa-IR"/>
-        </w:rPr>
-        <w:t>HQ</w:t>
-      </w:r>
-      <w:r>
-        <w:rPr>
-          <w:rStyle w:val="Hyperlink"/>
-          <w:b/>
-          <w:bCs/>
-          <w:u w:val="none"/>
-          <w:lang w:bidi="fa-IR"/>
-        </w:rPr>
-        <w:t>)</w:t>
+        <w:t>HQ)</w:t>
       </w:r>
       <w:r>
         <w:rPr>
@@ -673,7 +653,38 @@
         </w:r>
       </w:hyperlink>
     </w:p>
-    <w:p/>
+    <w:p>
+      <w:pPr>
+        <w:pStyle w:val="TOC2"/>
+        <w:rPr>
+          <w:rStyle w:val="Hyperlink"/>
+          <w:u w:val="none"/>
+        </w:rPr>
+      </w:pPr>
+      <w:hyperlink w:anchor="_register_page:" w:history="1">
+        <w:r>
+          <w:rPr>
+            <w:rStyle w:val="Hyperlink"/>
+            <w:u w:val="none"/>
+          </w:rPr>
+          <w:t>Register Page</w:t>
+        </w:r>
+        <w:r>
+          <w:rPr>
+            <w:rStyle w:val="Hyperlink"/>
+            <w:u w:val="none"/>
+          </w:rPr>
+          <w:ptab w:relativeTo="margin" w:alignment="right" w:leader="dot"/>
+        </w:r>
+        <w:r>
+          <w:rPr>
+            <w:rStyle w:val="Hyperlink"/>
+            <w:u w:val="none"/>
+          </w:rPr>
+          <w:t>1</w:t>
+        </w:r>
+      </w:hyperlink>
+    </w:p>
     <w:p/>
     <w:p/>
     <w:p/>
@@ -704,10 +715,7 @@
       <w:bookmarkEnd w:id="0"/>
       <w:r>
         <w:lastRenderedPageBreak/>
-        <w:t>Amazon go (demo version in dorna hq</w:t>
-      </w:r>
-      <w:r>
-        <w:t>:</w:t>
+        <w:t>Amazon go (demo version in dorna hq:</w:t>
       </w:r>
     </w:p>
     <w:p>
@@ -746,14 +754,14 @@
       <w:bookmarkStart w:id="1" w:name="_Home_page:"/>
       <w:bookmarkEnd w:id="1"/>
       <w:r>
-        <w:t>Home page</w:t>
-      </w:r>
-      <w:r>
-        <w:t>:</w:t>
-      </w:r>
-    </w:p>
-    <w:p>
-      <w:r>
+        <w:t>Home page:</w:t>
+      </w:r>
+    </w:p>
+    <w:p>
+      <w:r>
+        <w:rPr>
+          <w:noProof/>
+        </w:rPr>
         <w:drawing>
           <wp:inline distT="0" distB="0" distL="0" distR="0" wp14:anchorId="006CD7A6" wp14:editId="0FF0EC0C">
             <wp:extent cx="5943600" cy="2494915"/>
@@ -791,13 +799,91 @@
         </w:drawing>
       </w:r>
     </w:p>
+    <w:p/>
+    <w:p>
+      <w:pPr>
+        <w:pStyle w:val="Heading3"/>
+      </w:pPr>
+      <w:bookmarkStart w:id="2" w:name="_register_page:"/>
+      <w:bookmarkEnd w:id="2"/>
+      <w:r>
+        <w:t>register</w:t>
+      </w:r>
+      <w:r>
+        <w:t xml:space="preserve"> page:</w:t>
+      </w:r>
+    </w:p>
+    <w:p>
+      <w:r>
+        <w:rPr>
+          <w:noProof/>
+        </w:rPr>
+        <w:drawing>
+          <wp:inline distT="0" distB="0" distL="0" distR="0">
+            <wp:extent cx="5943600" cy="2483485"/>
+            <wp:effectExtent l="0" t="0" r="0" b="0"/>
+            <wp:docPr id="1566249238" name="Picture 1"/>
+            <wp:cNvGraphicFramePr>
+              <a:graphicFrameLocks xmlns:a="http://schemas.openxmlformats.org/drawingml/2006/main" noChangeAspect="1"/>
+            </wp:cNvGraphicFramePr>
+            <a:graphic xmlns:a="http://schemas.openxmlformats.org/drawingml/2006/main">
+              <a:graphicData uri="http://schemas.openxmlformats.org/drawingml/2006/picture">
+                <pic:pic xmlns:pic="http://schemas.openxmlformats.org/drawingml/2006/picture">
+                  <pic:nvPicPr>
+                    <pic:cNvPr id="0" name="Picture 1"/>
+                    <pic:cNvPicPr>
+                      <a:picLocks noChangeAspect="1" noChangeArrowheads="1"/>
+                    </pic:cNvPicPr>
+                  </pic:nvPicPr>
+                  <pic:blipFill>
+                    <a:blip r:embed="rId10" cstate="print">
+                      <a:extLst>
+                        <a:ext uri="{28A0092B-C50C-407E-A947-70E740481C1C}">
+                          <a14:useLocalDpi xmlns:a14="http://schemas.microsoft.com/office/drawing/2010/main" val="0"/>
+                        </a:ext>
+                      </a:extLst>
+                    </a:blip>
+                    <a:srcRect/>
+                    <a:stretch>
+                      <a:fillRect/>
+                    </a:stretch>
+                  </pic:blipFill>
+                  <pic:spPr bwMode="auto">
+                    <a:xfrm>
+                      <a:off x="0" y="0"/>
+                      <a:ext cx="5943600" cy="2483485"/>
+                    </a:xfrm>
+                    <a:prstGeom prst="rect">
+                      <a:avLst/>
+                    </a:prstGeom>
+                    <a:noFill/>
+                    <a:ln>
+                      <a:noFill/>
+                    </a:ln>
+                  </pic:spPr>
+                </pic:pic>
+              </a:graphicData>
+            </a:graphic>
+          </wp:inline>
+        </w:drawing>
+      </w:r>
+    </w:p>
+    <w:p/>
+    <w:p>
+      <w:pPr>
+        <w:jc w:val="center"/>
+      </w:pPr>
+      <w:r>
+        <w:t>1</w:t>
+      </w:r>
+    </w:p>
     <w:sectPr>
-      <w:headerReference w:type="even" r:id="rId10"/>
-      <w:headerReference w:type="default" r:id="rId11"/>
-      <w:footerReference w:type="even" r:id="rId12"/>
-      <w:footerReference w:type="default" r:id="rId13"/>
-      <w:headerReference w:type="first" r:id="rId14"/>
-      <w:footerReference w:type="first" r:id="rId15"/>
+      <w:headerReference w:type="even" r:id="rId11"/>
+      <w:headerReference w:type="default" r:id="rId12"/>
+      <w:footerReference w:type="even" r:id="rId13"/>
+      <w:footerReference w:type="default" r:id="rId14"/>
+      <w:headerReference w:type="first" r:id="rId15"/>
+      <w:footerReference w:type="first" r:id="rId16"/>
       <w:pgSz w:w="12240" w:h="15840"/>
       <w:pgMar w:top="1440" w:right="1440" w:bottom="1440" w:left="1440" w:header="720" w:footer="720" w:gutter="0"/>
       <w:pgBorders w:offsetFrom="page">
@@ -926,6 +1012,7 @@
         </v:shapetype>
         <v:shape id="WordPictureWatermark3838938" o:spid="_x0000_s1026" type="#_x0000_t75" style="position:absolute;margin-left:0;margin-top:0;width:467.95pt;height:481.95pt;z-index:-251657216;mso-position-horizontal:center;mso-position-horizontal-relative:margin;mso-position-vertical:center;mso-position-vertical-relative:margin" o:allowincell="f">
           <v:imagedata r:id="rId1" o:title="University Of Isfahan" gain="19661f" blacklevel="22938f"/>
+          <w10:wrap anchorx="margin" anchory="margin"/>
         </v:shape>
       </w:pict>
     </w:r>
@@ -966,6 +1053,7 @@
         </v:shapetype>
         <v:shape id="WordPictureWatermark3838939" o:spid="_x0000_s1027" type="#_x0000_t75" style="position:absolute;margin-left:0;margin-top:0;width:467.95pt;height:481.95pt;z-index:-251656192;mso-position-horizontal:center;mso-position-horizontal-relative:margin;mso-position-vertical:center;mso-position-vertical-relative:margin" o:allowincell="f">
           <v:imagedata r:id="rId1" o:title="University Of Isfahan" gain="19661f" blacklevel="22938f"/>
+          <w10:wrap anchorx="margin" anchory="margin"/>
         </v:shape>
       </w:pict>
     </w:r>
@@ -1006,6 +1094,7 @@
         </v:shapetype>
         <v:shape id="WordPictureWatermark3838937" o:spid="_x0000_s1025" type="#_x0000_t75" style="position:absolute;margin-left:0;margin-top:0;width:467.95pt;height:481.95pt;z-index:-251658240;mso-position-horizontal:center;mso-position-horizontal-relative:margin;mso-position-vertical:center;mso-position-vertical-relative:margin" o:allowincell="f">
           <v:imagedata r:id="rId1" o:title="University Of Isfahan" gain="19661f" blacklevel="22938f"/>
+          <w10:wrap anchorx="margin" anchory="margin"/>
         </v:shape>
       </w:pict>
     </w:r>

</xml_diff>

<commit_message>
Writing the entry section in the dock
</commit_message>
<xml_diff>
--- a/Documentation/Phase 5/Doumentation.docx
+++ b/Documentation/Phase 5/Doumentation.docx
@@ -685,7 +685,45 @@
         </w:r>
       </w:hyperlink>
     </w:p>
-    <w:p/>
+    <w:p>
+      <w:pPr>
+        <w:pStyle w:val="TOC2"/>
+        <w:rPr>
+          <w:rStyle w:val="Hyperlink"/>
+          <w:u w:val="none"/>
+        </w:rPr>
+      </w:pPr>
+      <w:hyperlink w:anchor="_login:" w:history="1">
+        <w:r>
+          <w:rPr>
+            <w:rStyle w:val="Hyperlink"/>
+            <w:u w:val="none"/>
+          </w:rPr>
+          <w:t>Login</w:t>
+        </w:r>
+        <w:r>
+          <w:rPr>
+            <w:rStyle w:val="Hyperlink"/>
+            <w:u w:val="none"/>
+          </w:rPr>
+          <w:t xml:space="preserve"> Page</w:t>
+        </w:r>
+        <w:r>
+          <w:rPr>
+            <w:rStyle w:val="Hyperlink"/>
+            <w:u w:val="none"/>
+          </w:rPr>
+          <w:ptab w:relativeTo="margin" w:alignment="right" w:leader="dot"/>
+        </w:r>
+        <w:r>
+          <w:rPr>
+            <w:rStyle w:val="Hyperlink"/>
+            <w:u w:val="none"/>
+          </w:rPr>
+          <w:t>2</w:t>
+        </w:r>
+      </w:hyperlink>
+    </w:p>
     <w:p/>
     <w:p/>
     <w:p/>
@@ -807,10 +845,7 @@
       <w:bookmarkStart w:id="2" w:name="_register_page:"/>
       <w:bookmarkEnd w:id="2"/>
       <w:r>
-        <w:t>register</w:t>
-      </w:r>
-      <w:r>
-        <w:t xml:space="preserve"> page:</w:t>
+        <w:t>register page:</w:t>
       </w:r>
     </w:p>
     <w:p>
@@ -877,13 +912,87 @@
         <w:t>1</w:t>
       </w:r>
     </w:p>
+    <w:p>
+      <w:pPr>
+        <w:pStyle w:val="Heading3"/>
+      </w:pPr>
+      <w:bookmarkStart w:id="3" w:name="_login:"/>
+      <w:bookmarkEnd w:id="3"/>
+      <w:r>
+        <w:lastRenderedPageBreak/>
+        <w:t>login</w:t>
+      </w:r>
+      <w:r>
+        <w:t>:</w:t>
+      </w:r>
+    </w:p>
+    <w:p>
+      <w:r>
+        <w:rPr>
+          <w:noProof/>
+        </w:rPr>
+        <w:drawing>
+          <wp:inline distT="0" distB="0" distL="0" distR="0">
+            <wp:extent cx="5943600" cy="2484755"/>
+            <wp:effectExtent l="0" t="0" r="0" b="0"/>
+            <wp:docPr id="1765133550" name="Picture 1"/>
+            <wp:cNvGraphicFramePr>
+              <a:graphicFrameLocks xmlns:a="http://schemas.openxmlformats.org/drawingml/2006/main" noChangeAspect="1"/>
+            </wp:cNvGraphicFramePr>
+            <a:graphic xmlns:a="http://schemas.openxmlformats.org/drawingml/2006/main">
+              <a:graphicData uri="http://schemas.openxmlformats.org/drawingml/2006/picture">
+                <pic:pic xmlns:pic="http://schemas.openxmlformats.org/drawingml/2006/picture">
+                  <pic:nvPicPr>
+                    <pic:cNvPr id="0" name="Picture 1"/>
+                    <pic:cNvPicPr>
+                      <a:picLocks noChangeAspect="1" noChangeArrowheads="1"/>
+                    </pic:cNvPicPr>
+                  </pic:nvPicPr>
+                  <pic:blipFill>
+                    <a:blip r:embed="rId11" cstate="print">
+                      <a:extLst>
+                        <a:ext uri="{28A0092B-C50C-407E-A947-70E740481C1C}">
+                          <a14:useLocalDpi xmlns:a14="http://schemas.microsoft.com/office/drawing/2010/main" val="0"/>
+                        </a:ext>
+                      </a:extLst>
+                    </a:blip>
+                    <a:srcRect/>
+                    <a:stretch>
+                      <a:fillRect/>
+                    </a:stretch>
+                  </pic:blipFill>
+                  <pic:spPr bwMode="auto">
+                    <a:xfrm>
+                      <a:off x="0" y="0"/>
+                      <a:ext cx="5943600" cy="2484755"/>
+                    </a:xfrm>
+                    <a:prstGeom prst="rect">
+                      <a:avLst/>
+                    </a:prstGeom>
+                    <a:noFill/>
+                    <a:ln>
+                      <a:noFill/>
+                    </a:ln>
+                  </pic:spPr>
+                </pic:pic>
+              </a:graphicData>
+            </a:graphic>
+          </wp:inline>
+        </w:drawing>
+      </w:r>
+    </w:p>
+    <w:p>
+      <w:pPr>
+        <w:jc w:val="center"/>
+      </w:pPr>
+    </w:p>
     <w:sectPr>
-      <w:headerReference w:type="even" r:id="rId11"/>
-      <w:headerReference w:type="default" r:id="rId12"/>
-      <w:footerReference w:type="even" r:id="rId13"/>
-      <w:footerReference w:type="default" r:id="rId14"/>
-      <w:headerReference w:type="first" r:id="rId15"/>
-      <w:footerReference w:type="first" r:id="rId16"/>
+      <w:headerReference w:type="even" r:id="rId12"/>
+      <w:headerReference w:type="default" r:id="rId13"/>
+      <w:footerReference w:type="even" r:id="rId14"/>
+      <w:footerReference w:type="default" r:id="rId15"/>
+      <w:headerReference w:type="first" r:id="rId16"/>
+      <w:footerReference w:type="first" r:id="rId17"/>
       <w:pgSz w:w="12240" w:h="15840"/>
       <w:pgMar w:top="1440" w:right="1440" w:bottom="1440" w:left="1440" w:header="720" w:footer="720" w:gutter="0"/>
       <w:pgBorders w:offsetFrom="page">

</xml_diff>

<commit_message>
Writing the clients section in the doc
</commit_message>
<xml_diff>
--- a/Documentation/Phase 5/Doumentation.docx
+++ b/Documentation/Phase 5/Doumentation.docx
@@ -699,7 +699,39 @@
             <w:rStyle w:val="Hyperlink"/>
             <w:u w:val="none"/>
           </w:rPr>
-          <w:t>Login</w:t>
+          <w:t>Login Page</w:t>
+        </w:r>
+        <w:r>
+          <w:rPr>
+            <w:rStyle w:val="Hyperlink"/>
+            <w:u w:val="none"/>
+          </w:rPr>
+          <w:ptab w:relativeTo="margin" w:alignment="right" w:leader="dot"/>
+        </w:r>
+        <w:r>
+          <w:rPr>
+            <w:rStyle w:val="Hyperlink"/>
+            <w:u w:val="none"/>
+          </w:rPr>
+          <w:t>2</w:t>
+        </w:r>
+      </w:hyperlink>
+    </w:p>
+    <w:p>
+      <w:pPr>
+        <w:pStyle w:val="TOC2"/>
+        <w:rPr>
+          <w:rStyle w:val="Hyperlink"/>
+          <w:u w:val="none"/>
+        </w:rPr>
+      </w:pPr>
+      <w:hyperlink w:anchor="_customers_page:" w:history="1">
+        <w:r>
+          <w:rPr>
+            <w:rStyle w:val="Hyperlink"/>
+            <w:u w:val="none"/>
+          </w:rPr>
+          <w:t>Customers</w:t>
         </w:r>
         <w:r>
           <w:rPr>
@@ -724,7 +756,6 @@
         </w:r>
       </w:hyperlink>
     </w:p>
-    <w:p/>
     <w:p/>
     <w:p/>
     <w:p/>
@@ -920,10 +951,7 @@
       <w:bookmarkEnd w:id="3"/>
       <w:r>
         <w:lastRenderedPageBreak/>
-        <w:t>login</w:t>
-      </w:r>
-      <w:r>
-        <w:t>:</w:t>
+        <w:t>login:</w:t>
       </w:r>
     </w:p>
     <w:p>
@@ -981,18 +1009,115 @@
         </w:drawing>
       </w:r>
     </w:p>
+    <w:p/>
+    <w:p>
+      <w:pPr>
+        <w:pStyle w:val="Heading3"/>
+      </w:pPr>
+      <w:bookmarkStart w:id="4" w:name="_customers_page:"/>
+      <w:bookmarkEnd w:id="4"/>
+      <w:r>
+        <w:t>customers</w:t>
+      </w:r>
+      <w:r>
+        <w:t xml:space="preserve"> page:</w:t>
+      </w:r>
+    </w:p>
+    <w:p>
+      <w:r>
+        <w:rPr>
+          <w:noProof/>
+        </w:rPr>
+        <w:drawing>
+          <wp:inline distT="0" distB="0" distL="0" distR="0">
+            <wp:extent cx="5943600" cy="2487930"/>
+            <wp:effectExtent l="0" t="0" r="0" b="7620"/>
+            <wp:docPr id="1636654474" name="Picture 1"/>
+            <wp:cNvGraphicFramePr>
+              <a:graphicFrameLocks xmlns:a="http://schemas.openxmlformats.org/drawingml/2006/main" noChangeAspect="1"/>
+            </wp:cNvGraphicFramePr>
+            <a:graphic xmlns:a="http://schemas.openxmlformats.org/drawingml/2006/main">
+              <a:graphicData uri="http://schemas.openxmlformats.org/drawingml/2006/picture">
+                <pic:pic xmlns:pic="http://schemas.openxmlformats.org/drawingml/2006/picture">
+                  <pic:nvPicPr>
+                    <pic:cNvPr id="0" name="Picture 1"/>
+                    <pic:cNvPicPr>
+                      <a:picLocks noChangeAspect="1" noChangeArrowheads="1"/>
+                    </pic:cNvPicPr>
+                  </pic:nvPicPr>
+                  <pic:blipFill>
+                    <a:blip r:embed="rId12" cstate="print">
+                      <a:extLst>
+                        <a:ext uri="{28A0092B-C50C-407E-A947-70E740481C1C}">
+                          <a14:useLocalDpi xmlns:a14="http://schemas.microsoft.com/office/drawing/2010/main" val="0"/>
+                        </a:ext>
+                      </a:extLst>
+                    </a:blip>
+                    <a:srcRect/>
+                    <a:stretch>
+                      <a:fillRect/>
+                    </a:stretch>
+                  </pic:blipFill>
+                  <pic:spPr bwMode="auto">
+                    <a:xfrm>
+                      <a:off x="0" y="0"/>
+                      <a:ext cx="5943600" cy="2487930"/>
+                    </a:xfrm>
+                    <a:prstGeom prst="rect">
+                      <a:avLst/>
+                    </a:prstGeom>
+                    <a:noFill/>
+                    <a:ln>
+                      <a:noFill/>
+                    </a:ln>
+                  </pic:spPr>
+                </pic:pic>
+              </a:graphicData>
+            </a:graphic>
+          </wp:inline>
+        </w:drawing>
+      </w:r>
+    </w:p>
     <w:p>
       <w:pPr>
         <w:jc w:val="center"/>
       </w:pPr>
     </w:p>
+    <w:p>
+      <w:pPr>
+        <w:jc w:val="center"/>
+      </w:pPr>
+    </w:p>
+    <w:p>
+      <w:pPr>
+        <w:jc w:val="center"/>
+      </w:pPr>
+    </w:p>
+    <w:p>
+      <w:pPr>
+        <w:jc w:val="center"/>
+      </w:pPr>
+    </w:p>
+    <w:p>
+      <w:pPr>
+        <w:jc w:val="center"/>
+      </w:pPr>
+    </w:p>
+    <w:p>
+      <w:pPr>
+        <w:jc w:val="center"/>
+      </w:pPr>
+      <w:r>
+        <w:t>2</w:t>
+      </w:r>
+    </w:p>
     <w:sectPr>
-      <w:headerReference w:type="even" r:id="rId12"/>
-      <w:headerReference w:type="default" r:id="rId13"/>
-      <w:footerReference w:type="even" r:id="rId14"/>
-      <w:footerReference w:type="default" r:id="rId15"/>
-      <w:headerReference w:type="first" r:id="rId16"/>
-      <w:footerReference w:type="first" r:id="rId17"/>
+      <w:headerReference w:type="even" r:id="rId13"/>
+      <w:headerReference w:type="default" r:id="rId14"/>
+      <w:footerReference w:type="even" r:id="rId15"/>
+      <w:footerReference w:type="default" r:id="rId16"/>
+      <w:headerReference w:type="first" r:id="rId17"/>
+      <w:footerReference w:type="first" r:id="rId18"/>
       <w:pgSz w:w="12240" w:h="15840"/>
       <w:pgMar w:top="1440" w:right="1440" w:bottom="1440" w:left="1440" w:header="720" w:footer="720" w:gutter="0"/>
       <w:pgBorders w:offsetFrom="page">

</xml_diff>

<commit_message>
Writing the Companies section in Doc
</commit_message>
<xml_diff>
--- a/Documentation/Phase 5/Doumentation.docx
+++ b/Documentation/Phase 5/Doumentation.docx
@@ -731,7 +731,46 @@
             <w:rStyle w:val="Hyperlink"/>
             <w:u w:val="none"/>
           </w:rPr>
-          <w:t>Customers</w:t>
+          <w:t>Customers Page</w:t>
+        </w:r>
+        <w:r>
+          <w:rPr>
+            <w:rStyle w:val="Hyperlink"/>
+            <w:u w:val="none"/>
+          </w:rPr>
+          <w:ptab w:relativeTo="margin" w:alignment="right" w:leader="dot"/>
+        </w:r>
+        <w:r>
+          <w:rPr>
+            <w:rStyle w:val="Hyperlink"/>
+            <w:u w:val="none"/>
+          </w:rPr>
+          <w:t>2</w:t>
+        </w:r>
+      </w:hyperlink>
+    </w:p>
+    <w:p>
+      <w:pPr>
+        <w:pStyle w:val="TOC2"/>
+        <w:rPr>
+          <w:rStyle w:val="Hyperlink"/>
+          <w:u w:val="none"/>
+        </w:rPr>
+      </w:pPr>
+      <w:hyperlink w:anchor="_companies_page:" w:history="1">
+        <w:r>
+          <w:rPr>
+            <w:rStyle w:val="Hyperlink"/>
+            <w:u w:val="none"/>
+          </w:rPr>
+          <w:t>C</w:t>
+        </w:r>
+        <w:r>
+          <w:rPr>
+            <w:rStyle w:val="Hyperlink"/>
+            <w:u w:val="none"/>
+          </w:rPr>
+          <w:t>ompanies</w:t>
         </w:r>
         <w:r>
           <w:rPr>
@@ -752,11 +791,10 @@
             <w:rStyle w:val="Hyperlink"/>
             <w:u w:val="none"/>
           </w:rPr>
-          <w:t>2</w:t>
+          <w:t>3</w:t>
         </w:r>
       </w:hyperlink>
     </w:p>
-    <w:p/>
     <w:p/>
     <w:p/>
     <w:p/>
@@ -1017,10 +1055,7 @@
       <w:bookmarkStart w:id="4" w:name="_customers_page:"/>
       <w:bookmarkEnd w:id="4"/>
       <w:r>
-        <w:t>customers</w:t>
-      </w:r>
-      <w:r>
-        <w:t xml:space="preserve"> page:</w:t>
+        <w:t>customers page:</w:t>
       </w:r>
     </w:p>
     <w:p>
@@ -1111,13 +1146,87 @@
         <w:t>2</w:t>
       </w:r>
     </w:p>
+    <w:p>
+      <w:pPr>
+        <w:pStyle w:val="Heading3"/>
+      </w:pPr>
+      <w:bookmarkStart w:id="5" w:name="_companies_page:"/>
+      <w:bookmarkEnd w:id="5"/>
+      <w:r>
+        <w:lastRenderedPageBreak/>
+        <w:t>companies</w:t>
+      </w:r>
+      <w:r>
+        <w:t xml:space="preserve"> page:</w:t>
+      </w:r>
+    </w:p>
+    <w:p>
+      <w:r>
+        <w:rPr>
+          <w:noProof/>
+        </w:rPr>
+        <w:drawing>
+          <wp:inline distT="0" distB="0" distL="0" distR="0">
+            <wp:extent cx="5943600" cy="2463800"/>
+            <wp:effectExtent l="0" t="0" r="0" b="0"/>
+            <wp:docPr id="434045360" name="Picture 1"/>
+            <wp:cNvGraphicFramePr>
+              <a:graphicFrameLocks xmlns:a="http://schemas.openxmlformats.org/drawingml/2006/main" noChangeAspect="1"/>
+            </wp:cNvGraphicFramePr>
+            <a:graphic xmlns:a="http://schemas.openxmlformats.org/drawingml/2006/main">
+              <a:graphicData uri="http://schemas.openxmlformats.org/drawingml/2006/picture">
+                <pic:pic xmlns:pic="http://schemas.openxmlformats.org/drawingml/2006/picture">
+                  <pic:nvPicPr>
+                    <pic:cNvPr id="0" name="Picture 1"/>
+                    <pic:cNvPicPr>
+                      <a:picLocks noChangeAspect="1" noChangeArrowheads="1"/>
+                    </pic:cNvPicPr>
+                  </pic:nvPicPr>
+                  <pic:blipFill>
+                    <a:blip r:embed="rId13" cstate="print">
+                      <a:extLst>
+                        <a:ext uri="{28A0092B-C50C-407E-A947-70E740481C1C}">
+                          <a14:useLocalDpi xmlns:a14="http://schemas.microsoft.com/office/drawing/2010/main" val="0"/>
+                        </a:ext>
+                      </a:extLst>
+                    </a:blip>
+                    <a:srcRect/>
+                    <a:stretch>
+                      <a:fillRect/>
+                    </a:stretch>
+                  </pic:blipFill>
+                  <pic:spPr bwMode="auto">
+                    <a:xfrm>
+                      <a:off x="0" y="0"/>
+                      <a:ext cx="5943600" cy="2463800"/>
+                    </a:xfrm>
+                    <a:prstGeom prst="rect">
+                      <a:avLst/>
+                    </a:prstGeom>
+                    <a:noFill/>
+                    <a:ln>
+                      <a:noFill/>
+                    </a:ln>
+                  </pic:spPr>
+                </pic:pic>
+              </a:graphicData>
+            </a:graphic>
+          </wp:inline>
+        </w:drawing>
+      </w:r>
+    </w:p>
+    <w:p>
+      <w:pPr>
+        <w:jc w:val="center"/>
+      </w:pPr>
+    </w:p>
     <w:sectPr>
-      <w:headerReference w:type="even" r:id="rId13"/>
-      <w:headerReference w:type="default" r:id="rId14"/>
-      <w:footerReference w:type="even" r:id="rId15"/>
-      <w:footerReference w:type="default" r:id="rId16"/>
-      <w:headerReference w:type="first" r:id="rId17"/>
-      <w:footerReference w:type="first" r:id="rId18"/>
+      <w:headerReference w:type="even" r:id="rId14"/>
+      <w:headerReference w:type="default" r:id="rId15"/>
+      <w:footerReference w:type="even" r:id="rId16"/>
+      <w:footerReference w:type="default" r:id="rId17"/>
+      <w:headerReference w:type="first" r:id="rId18"/>
+      <w:footerReference w:type="first" r:id="rId19"/>
       <w:pgSz w:w="12240" w:h="15840"/>
       <w:pgMar w:top="1440" w:right="1440" w:bottom="1440" w:left="1440" w:header="720" w:footer="720" w:gutter="0"/>
       <w:pgBorders w:offsetFrom="page">

</xml_diff>

<commit_message>
Write the transactions section in the dock
</commit_message>
<xml_diff>
--- a/Documentation/Phase 5/Doumentation.docx
+++ b/Documentation/Phase 5/Doumentation.docx
@@ -355,20 +355,8 @@
           <w:szCs w:val="30"/>
           <w:lang w:bidi="fa-IR"/>
         </w:rPr>
-        <w:t xml:space="preserve"> Mohammad Reza </w:t>
-      </w:r>
-      <w:proofErr w:type="spellStart"/>
-      <w:r>
-        <w:rPr>
-          <w:i/>
-          <w:iCs/>
-          <w:sz w:val="30"/>
-          <w:szCs w:val="30"/>
-          <w:lang w:bidi="fa-IR"/>
-        </w:rPr>
-        <w:t>Sharbaf</w:t>
-      </w:r>
-      <w:proofErr w:type="spellEnd"/>
+        <w:t xml:space="preserve"> Mohammad Reza Sharbaf</w:t>
+      </w:r>
     </w:p>
     <w:p>
       <w:pPr>
@@ -763,14 +751,46 @@
             <w:rStyle w:val="Hyperlink"/>
             <w:u w:val="none"/>
           </w:rPr>
-          <w:t>C</w:t>
+          <w:t>Companies Page</w:t>
         </w:r>
         <w:r>
           <w:rPr>
             <w:rStyle w:val="Hyperlink"/>
             <w:u w:val="none"/>
           </w:rPr>
-          <w:t>ompanies</w:t>
+          <w:ptab w:relativeTo="margin" w:alignment="right" w:leader="dot"/>
+        </w:r>
+        <w:r>
+          <w:rPr>
+            <w:rStyle w:val="Hyperlink"/>
+            <w:u w:val="none"/>
+          </w:rPr>
+          <w:t>3</w:t>
+        </w:r>
+      </w:hyperlink>
+    </w:p>
+    <w:p>
+      <w:pPr>
+        <w:pStyle w:val="TOC2"/>
+        <w:rPr>
+          <w:rStyle w:val="Hyperlink"/>
+          <w:u w:val="none"/>
+        </w:rPr>
+      </w:pPr>
+      <w:hyperlink w:anchor="_transaction_page:" w:history="1">
+        <w:r>
+          <w:rPr>
+            <w:rStyle w:val="Hyperlink"/>
+            <w:u w:val="none"/>
+          </w:rPr>
+          <w:t>Transaction</w:t>
+        </w:r>
+        <w:r>
+          <w:rPr>
+            <w:rStyle w:val="Hyperlink"/>
+            <w:u w:val="none"/>
+          </w:rPr>
+          <w:t>s</w:t>
         </w:r>
         <w:r>
           <w:rPr>
@@ -795,7 +815,6 @@
         </w:r>
       </w:hyperlink>
     </w:p>
-    <w:p/>
     <w:p/>
     <w:p/>
     <w:p/>
@@ -1154,10 +1173,7 @@
       <w:bookmarkEnd w:id="5"/>
       <w:r>
         <w:lastRenderedPageBreak/>
-        <w:t>companies</w:t>
-      </w:r>
-      <w:r>
-        <w:t xml:space="preserve"> page:</w:t>
+        <w:t>companies page:</w:t>
       </w:r>
     </w:p>
     <w:p>
@@ -1220,13 +1236,117 @@
         <w:jc w:val="center"/>
       </w:pPr>
     </w:p>
+    <w:p>
+      <w:pPr>
+        <w:pStyle w:val="Heading3"/>
+      </w:pPr>
+      <w:bookmarkStart w:id="6" w:name="_transaction_page:"/>
+      <w:bookmarkEnd w:id="6"/>
+      <w:r>
+        <w:t>transaction</w:t>
+      </w:r>
+      <w:r>
+        <w:t>s</w:t>
+      </w:r>
+      <w:r>
+        <w:t xml:space="preserve"> page:</w:t>
+      </w:r>
+    </w:p>
+    <w:p>
+      <w:r>
+        <w:rPr>
+          <w:noProof/>
+        </w:rPr>
+        <w:drawing>
+          <wp:inline distT="0" distB="0" distL="0" distR="0">
+            <wp:extent cx="5943600" cy="2482850"/>
+            <wp:effectExtent l="0" t="0" r="0" b="0"/>
+            <wp:docPr id="906658224" name="Picture 1"/>
+            <wp:cNvGraphicFramePr>
+              <a:graphicFrameLocks xmlns:a="http://schemas.openxmlformats.org/drawingml/2006/main" noChangeAspect="1"/>
+            </wp:cNvGraphicFramePr>
+            <a:graphic xmlns:a="http://schemas.openxmlformats.org/drawingml/2006/main">
+              <a:graphicData uri="http://schemas.openxmlformats.org/drawingml/2006/picture">
+                <pic:pic xmlns:pic="http://schemas.openxmlformats.org/drawingml/2006/picture">
+                  <pic:nvPicPr>
+                    <pic:cNvPr id="0" name="Picture 1"/>
+                    <pic:cNvPicPr>
+                      <a:picLocks noChangeAspect="1" noChangeArrowheads="1"/>
+                    </pic:cNvPicPr>
+                  </pic:nvPicPr>
+                  <pic:blipFill>
+                    <a:blip r:embed="rId14" cstate="print">
+                      <a:extLst>
+                        <a:ext uri="{28A0092B-C50C-407E-A947-70E740481C1C}">
+                          <a14:useLocalDpi xmlns:a14="http://schemas.microsoft.com/office/drawing/2010/main" val="0"/>
+                        </a:ext>
+                      </a:extLst>
+                    </a:blip>
+                    <a:srcRect/>
+                    <a:stretch>
+                      <a:fillRect/>
+                    </a:stretch>
+                  </pic:blipFill>
+                  <pic:spPr bwMode="auto">
+                    <a:xfrm>
+                      <a:off x="0" y="0"/>
+                      <a:ext cx="5943600" cy="2482850"/>
+                    </a:xfrm>
+                    <a:prstGeom prst="rect">
+                      <a:avLst/>
+                    </a:prstGeom>
+                    <a:noFill/>
+                    <a:ln>
+                      <a:noFill/>
+                    </a:ln>
+                  </pic:spPr>
+                </pic:pic>
+              </a:graphicData>
+            </a:graphic>
+          </wp:inline>
+        </w:drawing>
+      </w:r>
+    </w:p>
+    <w:p>
+      <w:pPr>
+        <w:jc w:val="center"/>
+      </w:pPr>
+    </w:p>
+    <w:p>
+      <w:pPr>
+        <w:jc w:val="center"/>
+      </w:pPr>
+    </w:p>
+    <w:p>
+      <w:pPr>
+        <w:jc w:val="center"/>
+      </w:pPr>
+    </w:p>
+    <w:p>
+      <w:pPr>
+        <w:jc w:val="center"/>
+      </w:pPr>
+    </w:p>
+    <w:p>
+      <w:pPr>
+        <w:jc w:val="center"/>
+      </w:pPr>
+    </w:p>
+    <w:p>
+      <w:pPr>
+        <w:jc w:val="center"/>
+      </w:pPr>
+      <w:r>
+        <w:t>3</w:t>
+      </w:r>
+    </w:p>
     <w:sectPr>
-      <w:headerReference w:type="even" r:id="rId14"/>
-      <w:headerReference w:type="default" r:id="rId15"/>
-      <w:footerReference w:type="even" r:id="rId16"/>
-      <w:footerReference w:type="default" r:id="rId17"/>
-      <w:headerReference w:type="first" r:id="rId18"/>
-      <w:footerReference w:type="first" r:id="rId19"/>
+      <w:headerReference w:type="even" r:id="rId15"/>
+      <w:headerReference w:type="default" r:id="rId16"/>
+      <w:footerReference w:type="even" r:id="rId17"/>
+      <w:footerReference w:type="default" r:id="rId18"/>
+      <w:headerReference w:type="first" r:id="rId19"/>
+      <w:footerReference w:type="first" r:id="rId20"/>
       <w:pgSz w:w="12240" w:h="15840"/>
       <w:pgMar w:top="1440" w:right="1440" w:bottom="1440" w:left="1440" w:header="720" w:footer="720" w:gutter="0"/>
       <w:pgBorders w:offsetFrom="page">

</xml_diff>

<commit_message>
Writing the orders section in the dock
</commit_message>
<xml_diff>
--- a/Documentation/Phase 5/Doumentation.docx
+++ b/Documentation/Phase 5/Doumentation.docx
@@ -396,22 +396,8 @@
           <w:szCs w:val="30"/>
           <w:lang w:bidi="fa-IR"/>
         </w:rPr>
-        <w:t xml:space="preserve">Teacher </w:t>
-      </w:r>
-      <w:proofErr w:type="gramStart"/>
-      <w:r>
-        <w:rPr>
-          <w:b/>
-          <w:bCs/>
-          <w:i/>
-          <w:iCs/>
-          <w:sz w:val="30"/>
-          <w:szCs w:val="30"/>
-          <w:lang w:bidi="fa-IR"/>
-        </w:rPr>
-        <w:t>assistant :</w:t>
-      </w:r>
-      <w:proofErr w:type="gramEnd"/>
+        <w:t>Teacher assistant :</w:t>
+      </w:r>
     </w:p>
     <w:p>
       <w:pPr>
@@ -815,7 +801,48 @@
         </w:r>
       </w:hyperlink>
     </w:p>
-    <w:p/>
+    <w:p>
+      <w:pPr>
+        <w:pStyle w:val="TOC2"/>
+      </w:pPr>
+      <w:hyperlink w:anchor="_Order_page:" w:history="1">
+        <w:r>
+          <w:rPr>
+            <w:rStyle w:val="Hyperlink"/>
+            <w:u w:val="none"/>
+          </w:rPr>
+          <w:t>Order</w:t>
+        </w:r>
+        <w:r>
+          <w:rPr>
+            <w:rStyle w:val="Hyperlink"/>
+            <w:u w:val="none"/>
+          </w:rPr>
+          <w:t>s</w:t>
+        </w:r>
+        <w:r>
+          <w:rPr>
+            <w:rStyle w:val="Hyperlink"/>
+            <w:u w:val="none"/>
+          </w:rPr>
+          <w:t xml:space="preserve"> Page</w:t>
+        </w:r>
+        <w:r>
+          <w:rPr>
+            <w:rStyle w:val="Hyperlink"/>
+            <w:u w:val="none"/>
+          </w:rPr>
+          <w:ptab w:relativeTo="margin" w:alignment="right" w:leader="dot"/>
+        </w:r>
+        <w:r>
+          <w:rPr>
+            <w:rStyle w:val="Hyperlink"/>
+            <w:u w:val="none"/>
+          </w:rPr>
+          <w:t>4</w:t>
+        </w:r>
+      </w:hyperlink>
+    </w:p>
     <w:p/>
     <w:p/>
     <w:p/>
@@ -1340,13 +1367,90 @@
         <w:t>3</w:t>
       </w:r>
     </w:p>
+    <w:p>
+      <w:pPr>
+        <w:pStyle w:val="Heading3"/>
+      </w:pPr>
+      <w:bookmarkStart w:id="7" w:name="_Order_page:"/>
+      <w:bookmarkEnd w:id="7"/>
+      <w:r>
+        <w:lastRenderedPageBreak/>
+        <w:t>Order</w:t>
+      </w:r>
+      <w:r>
+        <w:t>s</w:t>
+      </w:r>
+      <w:r>
+        <w:t xml:space="preserve"> page:</w:t>
+      </w:r>
+    </w:p>
+    <w:p>
+      <w:r>
+        <w:rPr>
+          <w:noProof/>
+        </w:rPr>
+        <w:drawing>
+          <wp:inline distT="0" distB="0" distL="0" distR="0">
+            <wp:extent cx="5943600" cy="2494280"/>
+            <wp:effectExtent l="0" t="0" r="0" b="1270"/>
+            <wp:docPr id="529502059" name="Picture 1"/>
+            <wp:cNvGraphicFramePr>
+              <a:graphicFrameLocks xmlns:a="http://schemas.openxmlformats.org/drawingml/2006/main" noChangeAspect="1"/>
+            </wp:cNvGraphicFramePr>
+            <a:graphic xmlns:a="http://schemas.openxmlformats.org/drawingml/2006/main">
+              <a:graphicData uri="http://schemas.openxmlformats.org/drawingml/2006/picture">
+                <pic:pic xmlns:pic="http://schemas.openxmlformats.org/drawingml/2006/picture">
+                  <pic:nvPicPr>
+                    <pic:cNvPr id="0" name="Picture 1"/>
+                    <pic:cNvPicPr>
+                      <a:picLocks noChangeAspect="1" noChangeArrowheads="1"/>
+                    </pic:cNvPicPr>
+                  </pic:nvPicPr>
+                  <pic:blipFill>
+                    <a:blip r:embed="rId15" cstate="print">
+                      <a:extLst>
+                        <a:ext uri="{28A0092B-C50C-407E-A947-70E740481C1C}">
+                          <a14:useLocalDpi xmlns:a14="http://schemas.microsoft.com/office/drawing/2010/main" val="0"/>
+                        </a:ext>
+                      </a:extLst>
+                    </a:blip>
+                    <a:srcRect/>
+                    <a:stretch>
+                      <a:fillRect/>
+                    </a:stretch>
+                  </pic:blipFill>
+                  <pic:spPr bwMode="auto">
+                    <a:xfrm>
+                      <a:off x="0" y="0"/>
+                      <a:ext cx="5943600" cy="2494280"/>
+                    </a:xfrm>
+                    <a:prstGeom prst="rect">
+                      <a:avLst/>
+                    </a:prstGeom>
+                    <a:noFill/>
+                    <a:ln>
+                      <a:noFill/>
+                    </a:ln>
+                  </pic:spPr>
+                </pic:pic>
+              </a:graphicData>
+            </a:graphic>
+          </wp:inline>
+        </w:drawing>
+      </w:r>
+    </w:p>
+    <w:p>
+      <w:pPr>
+        <w:jc w:val="center"/>
+      </w:pPr>
+    </w:p>
     <w:sectPr>
-      <w:headerReference w:type="even" r:id="rId15"/>
-      <w:headerReference w:type="default" r:id="rId16"/>
-      <w:footerReference w:type="even" r:id="rId17"/>
-      <w:footerReference w:type="default" r:id="rId18"/>
-      <w:headerReference w:type="first" r:id="rId19"/>
-      <w:footerReference w:type="first" r:id="rId20"/>
+      <w:headerReference w:type="even" r:id="rId16"/>
+      <w:headerReference w:type="default" r:id="rId17"/>
+      <w:footerReference w:type="even" r:id="rId18"/>
+      <w:footerReference w:type="default" r:id="rId19"/>
+      <w:headerReference w:type="first" r:id="rId20"/>
+      <w:footerReference w:type="first" r:id="rId21"/>
       <w:pgSz w:w="12240" w:h="15840"/>
       <w:pgMar w:top="1440" w:right="1440" w:bottom="1440" w:left="1440" w:header="720" w:footer="720" w:gutter="0"/>
       <w:pgBorders w:offsetFrom="page">

</xml_diff>

<commit_message>
Writing the dashboard section in the dock
</commit_message>
<xml_diff>
--- a/Documentation/Phase 5/Doumentation.docx
+++ b/Documentation/Phase 5/Doumentation.docx
@@ -355,8 +355,20 @@
           <w:szCs w:val="30"/>
           <w:lang w:bidi="fa-IR"/>
         </w:rPr>
-        <w:t xml:space="preserve"> Mohammad Reza Sharbaf</w:t>
-      </w:r>
+        <w:t xml:space="preserve"> Mohammad Reza </w:t>
+      </w:r>
+      <w:proofErr w:type="spellStart"/>
+      <w:r>
+        <w:rPr>
+          <w:i/>
+          <w:iCs/>
+          <w:sz w:val="30"/>
+          <w:szCs w:val="30"/>
+          <w:lang w:bidi="fa-IR"/>
+        </w:rPr>
+        <w:t>Sharbaf</w:t>
+      </w:r>
+      <w:proofErr w:type="spellEnd"/>
     </w:p>
     <w:p>
       <w:pPr>
@@ -843,8 +855,60 @@
         </w:r>
       </w:hyperlink>
     </w:p>
-    <w:p/>
-    <w:p/>
+    <w:p>
+      <w:pPr>
+        <w:pStyle w:val="TOC2"/>
+        <w:rPr>
+          <w:rStyle w:val="Hyperlink"/>
+        </w:rPr>
+      </w:pPr>
+      <w:r>
+        <w:fldChar w:fldCharType="begin"/>
+      </w:r>
+      <w:r>
+        <w:instrText>HYPERLINK  \l "_dashboard_page:"</w:instrText>
+      </w:r>
+      <w:r>
+        <w:fldChar w:fldCharType="separate"/>
+      </w:r>
+      <w:r>
+        <w:rPr>
+          <w:rStyle w:val="Hyperlink"/>
+          <w:u w:val="none"/>
+        </w:rPr>
+        <w:t>Dashboard</w:t>
+      </w:r>
+      <w:r>
+        <w:rPr>
+          <w:rStyle w:val="Hyperlink"/>
+          <w:u w:val="none"/>
+        </w:rPr>
+        <w:t xml:space="preserve"> Page</w:t>
+      </w:r>
+      <w:r>
+        <w:rPr>
+          <w:rStyle w:val="Hyperlink"/>
+          <w:u w:val="none"/>
+        </w:rPr>
+        <w:ptab w:relativeTo="margin" w:alignment="right" w:leader="dot"/>
+      </w:r>
+      <w:r>
+        <w:rPr>
+          <w:rStyle w:val="Hyperlink"/>
+          <w:u w:val="none"/>
+        </w:rPr>
+        <w:t>4</w:t>
+      </w:r>
+    </w:p>
+    <w:p>
+      <w:r>
+        <w:rPr>
+          <w:sz w:val="22"/>
+          <w:szCs w:val="22"/>
+        </w:rPr>
+        <w:fldChar w:fldCharType="end"/>
+      </w:r>
+    </w:p>
     <w:p/>
     <w:p/>
     <w:p/>
@@ -1444,13 +1508,114 @@
         <w:jc w:val="center"/>
       </w:pPr>
     </w:p>
+    <w:p>
+      <w:pPr>
+        <w:pStyle w:val="Heading3"/>
+      </w:pPr>
+      <w:bookmarkStart w:id="8" w:name="_dashboard_page:"/>
+      <w:bookmarkEnd w:id="8"/>
+      <w:r>
+        <w:t>dashboard</w:t>
+      </w:r>
+      <w:r>
+        <w:t xml:space="preserve"> page:</w:t>
+      </w:r>
+    </w:p>
+    <w:p>
+      <w:r>
+        <w:rPr>
+          <w:noProof/>
+        </w:rPr>
+        <w:drawing>
+          <wp:inline distT="0" distB="0" distL="0" distR="0">
+            <wp:extent cx="5943600" cy="2477770"/>
+            <wp:effectExtent l="0" t="0" r="0" b="0"/>
+            <wp:docPr id="1721509287" name="Picture 1"/>
+            <wp:cNvGraphicFramePr>
+              <a:graphicFrameLocks xmlns:a="http://schemas.openxmlformats.org/drawingml/2006/main" noChangeAspect="1"/>
+            </wp:cNvGraphicFramePr>
+            <a:graphic xmlns:a="http://schemas.openxmlformats.org/drawingml/2006/main">
+              <a:graphicData uri="http://schemas.openxmlformats.org/drawingml/2006/picture">
+                <pic:pic xmlns:pic="http://schemas.openxmlformats.org/drawingml/2006/picture">
+                  <pic:nvPicPr>
+                    <pic:cNvPr id="0" name="Picture 1"/>
+                    <pic:cNvPicPr>
+                      <a:picLocks noChangeAspect="1" noChangeArrowheads="1"/>
+                    </pic:cNvPicPr>
+                  </pic:nvPicPr>
+                  <pic:blipFill>
+                    <a:blip r:embed="rId16" cstate="print">
+                      <a:extLst>
+                        <a:ext uri="{28A0092B-C50C-407E-A947-70E740481C1C}">
+                          <a14:useLocalDpi xmlns:a14="http://schemas.microsoft.com/office/drawing/2010/main" val="0"/>
+                        </a:ext>
+                      </a:extLst>
+                    </a:blip>
+                    <a:srcRect/>
+                    <a:stretch>
+                      <a:fillRect/>
+                    </a:stretch>
+                  </pic:blipFill>
+                  <pic:spPr bwMode="auto">
+                    <a:xfrm>
+                      <a:off x="0" y="0"/>
+                      <a:ext cx="5943600" cy="2477770"/>
+                    </a:xfrm>
+                    <a:prstGeom prst="rect">
+                      <a:avLst/>
+                    </a:prstGeom>
+                    <a:noFill/>
+                    <a:ln>
+                      <a:noFill/>
+                    </a:ln>
+                  </pic:spPr>
+                </pic:pic>
+              </a:graphicData>
+            </a:graphic>
+          </wp:inline>
+        </w:drawing>
+      </w:r>
+    </w:p>
+    <w:p>
+      <w:pPr>
+        <w:jc w:val="center"/>
+      </w:pPr>
+    </w:p>
+    <w:p>
+      <w:pPr>
+        <w:jc w:val="center"/>
+      </w:pPr>
+    </w:p>
+    <w:p>
+      <w:pPr>
+        <w:jc w:val="center"/>
+      </w:pPr>
+    </w:p>
+    <w:p>
+      <w:pPr>
+        <w:jc w:val="center"/>
+      </w:pPr>
+    </w:p>
+    <w:p>
+      <w:pPr>
+        <w:jc w:val="center"/>
+      </w:pPr>
+    </w:p>
+    <w:p>
+      <w:pPr>
+        <w:jc w:val="center"/>
+      </w:pPr>
+      <w:r>
+        <w:t>4</w:t>
+      </w:r>
+    </w:p>
     <w:sectPr>
-      <w:headerReference w:type="even" r:id="rId16"/>
-      <w:headerReference w:type="default" r:id="rId17"/>
-      <w:footerReference w:type="even" r:id="rId18"/>
-      <w:footerReference w:type="default" r:id="rId19"/>
-      <w:headerReference w:type="first" r:id="rId20"/>
-      <w:footerReference w:type="first" r:id="rId21"/>
+      <w:headerReference w:type="even" r:id="rId17"/>
+      <w:headerReference w:type="default" r:id="rId18"/>
+      <w:footerReference w:type="even" r:id="rId19"/>
+      <w:footerReference w:type="default" r:id="rId20"/>
+      <w:headerReference w:type="first" r:id="rId21"/>
+      <w:footerReference w:type="first" r:id="rId22"/>
       <w:pgSz w:w="12240" w:h="15840"/>
       <w:pgMar w:top="1440" w:right="1440" w:bottom="1440" w:left="1440" w:header="720" w:footer="720" w:gutter="0"/>
       <w:pgBorders w:offsetFrom="page">

</xml_diff>

<commit_message>
Write the products section in the doc
</commit_message>
<xml_diff>
--- a/Documentation/Phase 5/Doumentation.docx
+++ b/Documentation/Phase 5/Doumentation.docx
@@ -876,28 +876,69 @@
           <w:rStyle w:val="Hyperlink"/>
           <w:u w:val="none"/>
         </w:rPr>
-        <w:t>Dashboard</w:t>
+        <w:t>Dashboard Page</w:t>
       </w:r>
       <w:r>
         <w:rPr>
           <w:rStyle w:val="Hyperlink"/>
           <w:u w:val="none"/>
         </w:rPr>
-        <w:t xml:space="preserve"> Page</w:t>
+        <w:ptab w:relativeTo="margin" w:alignment="right" w:leader="dot"/>
       </w:r>
       <w:r>
         <w:rPr>
           <w:rStyle w:val="Hyperlink"/>
           <w:u w:val="none"/>
         </w:rPr>
-        <w:ptab w:relativeTo="margin" w:alignment="right" w:leader="dot"/>
+        <w:t>4</w:t>
+      </w:r>
+    </w:p>
+    <w:p>
+      <w:pPr>
+        <w:pStyle w:val="TOC2"/>
+        <w:rPr>
+          <w:rStyle w:val="Hyperlink"/>
+        </w:rPr>
+      </w:pPr>
+      <w:r>
+        <w:fldChar w:fldCharType="end"/>
+      </w:r>
+      <w:r>
+        <w:fldChar w:fldCharType="begin"/>
+      </w:r>
+      <w:r>
+        <w:instrText>HYPERLINK  \l "_products:"</w:instrText>
+      </w:r>
+      <w:r>
+        <w:fldChar w:fldCharType="separate"/>
       </w:r>
       <w:r>
         <w:rPr>
           <w:rStyle w:val="Hyperlink"/>
           <w:u w:val="none"/>
         </w:rPr>
-        <w:t>4</w:t>
+        <w:t>Products</w:t>
+      </w:r>
+      <w:r>
+        <w:rPr>
+          <w:rStyle w:val="Hyperlink"/>
+          <w:u w:val="none"/>
+        </w:rPr>
+        <w:t xml:space="preserve"> Page</w:t>
+      </w:r>
+      <w:r>
+        <w:rPr>
+          <w:rStyle w:val="Hyperlink"/>
+          <w:u w:val="none"/>
+        </w:rPr>
+        <w:ptab w:relativeTo="margin" w:alignment="right" w:leader="dot"/>
+      </w:r>
+      <w:r>
+        <w:rPr>
+          <w:rStyle w:val="Hyperlink"/>
+          <w:u w:val="none"/>
+        </w:rPr>
+        <w:t>5</w:t>
       </w:r>
     </w:p>
     <w:p>
@@ -909,8 +950,6 @@
         <w:fldChar w:fldCharType="end"/>
       </w:r>
     </w:p>
-    <w:p/>
-    <w:p/>
     <w:p/>
     <w:p/>
     <w:p/>
@@ -1099,7 +1138,13 @@
       <w:bookmarkEnd w:id="3"/>
       <w:r>
         <w:lastRenderedPageBreak/>
-        <w:t>login:</w:t>
+        <w:t>login</w:t>
+      </w:r>
+      <w:r>
+        <w:t xml:space="preserve"> page</w:t>
+      </w:r>
+      <w:r>
+        <w:t>:</w:t>
       </w:r>
     </w:p>
     <w:p>
@@ -1515,10 +1560,7 @@
       <w:bookmarkStart w:id="8" w:name="_dashboard_page:"/>
       <w:bookmarkEnd w:id="8"/>
       <w:r>
-        <w:t>dashboard</w:t>
-      </w:r>
-      <w:r>
-        <w:t xml:space="preserve"> page:</w:t>
+        <w:t>dashboard page:</w:t>
       </w:r>
     </w:p>
     <w:p>
@@ -1609,13 +1651,85 @@
         <w:t>4</w:t>
       </w:r>
     </w:p>
+    <w:p>
+      <w:pPr>
+        <w:pStyle w:val="Heading3"/>
+      </w:pPr>
+      <w:bookmarkStart w:id="9" w:name="_products:"/>
+      <w:bookmarkEnd w:id="9"/>
+      <w:r>
+        <w:lastRenderedPageBreak/>
+        <w:t>products page</w:t>
+      </w:r>
+      <w:r>
+        <w:t>:</w:t>
+      </w:r>
+    </w:p>
+    <w:p>
+      <w:pPr>
+        <w:jc w:val="center"/>
+      </w:pPr>
+      <w:r>
+        <w:rPr>
+          <w:noProof/>
+        </w:rPr>
+        <w:drawing>
+          <wp:inline distT="0" distB="0" distL="0" distR="0">
+            <wp:extent cx="5943600" cy="2465705"/>
+            <wp:effectExtent l="0" t="0" r="0" b="0"/>
+            <wp:docPr id="1491626150" name="Picture 1"/>
+            <wp:cNvGraphicFramePr>
+              <a:graphicFrameLocks xmlns:a="http://schemas.openxmlformats.org/drawingml/2006/main" noChangeAspect="1"/>
+            </wp:cNvGraphicFramePr>
+            <a:graphic xmlns:a="http://schemas.openxmlformats.org/drawingml/2006/main">
+              <a:graphicData uri="http://schemas.openxmlformats.org/drawingml/2006/picture">
+                <pic:pic xmlns:pic="http://schemas.openxmlformats.org/drawingml/2006/picture">
+                  <pic:nvPicPr>
+                    <pic:cNvPr id="0" name="Picture 1"/>
+                    <pic:cNvPicPr>
+                      <a:picLocks noChangeAspect="1" noChangeArrowheads="1"/>
+                    </pic:cNvPicPr>
+                  </pic:nvPicPr>
+                  <pic:blipFill>
+                    <a:blip r:embed="rId17" cstate="print">
+                      <a:extLst>
+                        <a:ext uri="{28A0092B-C50C-407E-A947-70E740481C1C}">
+                          <a14:useLocalDpi xmlns:a14="http://schemas.microsoft.com/office/drawing/2010/main" val="0"/>
+                        </a:ext>
+                      </a:extLst>
+                    </a:blip>
+                    <a:srcRect/>
+                    <a:stretch>
+                      <a:fillRect/>
+                    </a:stretch>
+                  </pic:blipFill>
+                  <pic:spPr bwMode="auto">
+                    <a:xfrm>
+                      <a:off x="0" y="0"/>
+                      <a:ext cx="5943600" cy="2465705"/>
+                    </a:xfrm>
+                    <a:prstGeom prst="rect">
+                      <a:avLst/>
+                    </a:prstGeom>
+                    <a:noFill/>
+                    <a:ln>
+                      <a:noFill/>
+                    </a:ln>
+                  </pic:spPr>
+                </pic:pic>
+              </a:graphicData>
+            </a:graphic>
+          </wp:inline>
+        </w:drawing>
+      </w:r>
+    </w:p>
     <w:sectPr>
-      <w:headerReference w:type="even" r:id="rId17"/>
-      <w:headerReference w:type="default" r:id="rId18"/>
-      <w:footerReference w:type="even" r:id="rId19"/>
-      <w:footerReference w:type="default" r:id="rId20"/>
-      <w:headerReference w:type="first" r:id="rId21"/>
-      <w:footerReference w:type="first" r:id="rId22"/>
+      <w:headerReference w:type="even" r:id="rId18"/>
+      <w:headerReference w:type="default" r:id="rId19"/>
+      <w:footerReference w:type="even" r:id="rId20"/>
+      <w:footerReference w:type="default" r:id="rId21"/>
+      <w:headerReference w:type="first" r:id="rId22"/>
+      <w:footerReference w:type="first" r:id="rId23"/>
       <w:pgSz w:w="12240" w:h="15840"/>
       <w:pgMar w:top="1440" w:right="1440" w:bottom="1440" w:left="1440" w:header="720" w:footer="720" w:gutter="0"/>
       <w:pgBorders w:offsetFrom="page">
@@ -2465,6 +2579,18 @@
       <w:shd w:val="clear" w:color="auto" w:fill="E1DFDD"/>
     </w:rPr>
   </w:style>
+  <w:style w:type="character" w:styleId="FollowedHyperlink">
+    <w:name w:val="FollowedHyperlink"/>
+    <w:basedOn w:val="DefaultParagraphFont"/>
+    <w:uiPriority w:val="99"/>
+    <w:semiHidden/>
+    <w:unhideWhenUsed/>
+    <w:rsid w:val="000B16F1"/>
+    <w:rPr>
+      <w:color w:val="954F72" w:themeColor="followedHyperlink"/>
+      <w:u w:val="single"/>
+    </w:rPr>
+  </w:style>
 </w:styles>
 </file>
 

</xml_diff>

<commit_message>
The link of the demo version designed in Dorna HQ
</commit_message>
<xml_diff>
--- a/Documentation/Phase 5/Doumentation.docx
+++ b/Documentation/Phase 5/Doumentation.docx
@@ -46,7 +46,7 @@
                     <pic:cNvPicPr/>
                   </pic:nvPicPr>
                   <pic:blipFill>
-                    <a:blip r:embed="rId6" cstate="print">
+                    <a:blip r:embed="rId7" cstate="print">
                       <a:duotone>
                         <a:prstClr val="black"/>
                         <a:schemeClr val="tx2">
@@ -110,7 +110,7 @@
                     </pic:cNvPicPr>
                   </pic:nvPicPr>
                   <pic:blipFill>
-                    <a:blip r:embed="rId7" cstate="print">
+                    <a:blip r:embed="rId8" cstate="print">
                       <a:extLst>
                         <a:ext uri="{28A0092B-C50C-407E-A947-70E740481C1C}">
                           <a14:useLocalDpi xmlns:a14="http://schemas.microsoft.com/office/drawing/2010/main" val="0"/>
@@ -170,7 +170,7 @@
                     <pic:cNvPicPr/>
                   </pic:nvPicPr>
                   <pic:blipFill>
-                    <a:blip r:embed="rId8" cstate="print">
+                    <a:blip r:embed="rId9" cstate="print">
                       <a:duotone>
                         <a:prstClr val="black"/>
                         <a:schemeClr val="tx2">
@@ -942,6 +942,161 @@
       </w:r>
     </w:p>
     <w:p>
+      <w:pPr>
+        <w:pStyle w:val="TOC1"/>
+      </w:pPr>
+      <w:r>
+        <w:fldChar w:fldCharType="end"/>
+      </w:r>
+    </w:p>
+    <w:p>
+      <w:pPr>
+        <w:pStyle w:val="TOC1"/>
+        <w:rPr>
+          <w:rStyle w:val="Hyperlink"/>
+        </w:rPr>
+      </w:pPr>
+      <w:r>
+        <w:rPr>
+          <w:b/>
+          <w:bCs/>
+        </w:rPr>
+        <w:fldChar w:fldCharType="begin"/>
+      </w:r>
+      <w:r>
+        <w:rPr>
+          <w:b/>
+          <w:bCs/>
+        </w:rPr>
+        <w:instrText>HYPERLINK  \l "_Links:"</w:instrText>
+      </w:r>
+      <w:r>
+        <w:rPr>
+          <w:b/>
+          <w:bCs/>
+        </w:rPr>
+      </w:r>
+      <w:r>
+        <w:rPr>
+          <w:b/>
+          <w:bCs/>
+        </w:rPr>
+        <w:fldChar w:fldCharType="separate"/>
+      </w:r>
+      <w:r>
+        <w:rPr>
+          <w:rStyle w:val="Hyperlink"/>
+          <w:b/>
+          <w:bCs/>
+          <w:u w:val="none"/>
+        </w:rPr>
+        <w:t>Links</w:t>
+      </w:r>
+      <w:r>
+        <w:rPr>
+          <w:rStyle w:val="Hyperlink"/>
+          <w:u w:val="none"/>
+        </w:rPr>
+        <w:ptab w:relativeTo="margin" w:alignment="right" w:leader="dot"/>
+      </w:r>
+      <w:r>
+        <w:rPr>
+          <w:rStyle w:val="Hyperlink"/>
+          <w:b/>
+          <w:bCs/>
+          <w:u w:val="none"/>
+        </w:rPr>
+        <w:t>5</w:t>
+      </w:r>
+    </w:p>
+    <w:p>
+      <w:pPr>
+        <w:pStyle w:val="TOC2"/>
+        <w:rPr>
+          <w:rStyle w:val="Hyperlink"/>
+        </w:rPr>
+      </w:pPr>
+      <w:r>
+        <w:rPr>
+          <w:rFonts w:cs="Times New Roman"/>
+          <w:b/>
+          <w:bCs/>
+        </w:rPr>
+        <w:fldChar w:fldCharType="end"/>
+      </w:r>
+      <w:r>
+        <w:fldChar w:fldCharType="begin"/>
+      </w:r>
+      <w:r>
+        <w:instrText>HYPERLINK  \l "_Links:"</w:instrText>
+      </w:r>
+      <w:r>
+        <w:fldChar w:fldCharType="separate"/>
+      </w:r>
+      <w:r>
+        <w:rPr>
+          <w:rStyle w:val="Hyperlink"/>
+          <w:u w:val="none"/>
+        </w:rPr>
+        <w:t>Dorna HQ Link</w:t>
+      </w:r>
+      <w:r>
+        <w:rPr>
+          <w:rStyle w:val="Hyperlink"/>
+          <w:u w:val="none"/>
+        </w:rPr>
+        <w:ptab w:relativeTo="margin" w:alignment="right" w:leader="dot"/>
+      </w:r>
+      <w:r>
+        <w:rPr>
+          <w:rStyle w:val="Hyperlink"/>
+          <w:u w:val="none"/>
+        </w:rPr>
+        <w:t>5</w:t>
+      </w:r>
+    </w:p>
+    <w:p>
+      <w:pPr>
+        <w:pStyle w:val="TOC2"/>
+        <w:rPr>
+          <w:rStyle w:val="Hyperlink"/>
+        </w:rPr>
+      </w:pPr>
+      <w:r>
+        <w:fldChar w:fldCharType="end"/>
+      </w:r>
+      <w:r>
+        <w:fldChar w:fldCharType="begin"/>
+      </w:r>
+      <w:r>
+        <w:instrText>HYPERLINK  \l "_Links:"</w:instrText>
+      </w:r>
+      <w:r>
+        <w:fldChar w:fldCharType="separate"/>
+      </w:r>
+      <w:r>
+        <w:rPr>
+          <w:rStyle w:val="Hyperlink"/>
+          <w:u w:val="none"/>
+        </w:rPr>
+        <w:t>Video Link</w:t>
+      </w:r>
+      <w:r>
+        <w:rPr>
+          <w:rStyle w:val="Hyperlink"/>
+          <w:u w:val="none"/>
+        </w:rPr>
+        <w:ptab w:relativeTo="margin" w:alignment="right" w:leader="dot"/>
+      </w:r>
+      <w:r>
+        <w:rPr>
+          <w:rStyle w:val="Hyperlink"/>
+          <w:u w:val="none"/>
+        </w:rPr>
+        <w:t>5</w:t>
+      </w:r>
+    </w:p>
+    <w:p>
       <w:r>
         <w:rPr>
           <w:sz w:val="22"/>
@@ -950,9 +1105,6 @@
         <w:fldChar w:fldCharType="end"/>
       </w:r>
     </w:p>
-    <w:p/>
-    <w:p/>
-    <w:p/>
     <w:p/>
     <w:p/>
     <w:p/>
@@ -1034,7 +1186,7 @@
                     <pic:cNvPicPr/>
                   </pic:nvPicPr>
                   <pic:blipFill>
-                    <a:blip r:embed="rId9"/>
+                    <a:blip r:embed="rId10"/>
                     <a:stretch>
                       <a:fillRect/>
                     </a:stretch>
@@ -1089,7 +1241,7 @@
                     </pic:cNvPicPr>
                   </pic:nvPicPr>
                   <pic:blipFill>
-                    <a:blip r:embed="rId10" cstate="print">
+                    <a:blip r:embed="rId11" cstate="print">
                       <a:extLst>
                         <a:ext uri="{28A0092B-C50C-407E-A947-70E740481C1C}">
                           <a14:useLocalDpi xmlns:a14="http://schemas.microsoft.com/office/drawing/2010/main" val="0"/>
@@ -1170,7 +1322,7 @@
                     </pic:cNvPicPr>
                   </pic:nvPicPr>
                   <pic:blipFill>
-                    <a:blip r:embed="rId11" cstate="print">
+                    <a:blip r:embed="rId12" cstate="print">
                       <a:extLst>
                         <a:ext uri="{28A0092B-C50C-407E-A947-70E740481C1C}">
                           <a14:useLocalDpi xmlns:a14="http://schemas.microsoft.com/office/drawing/2010/main" val="0"/>
@@ -1236,7 +1388,7 @@
                     </pic:cNvPicPr>
                   </pic:nvPicPr>
                   <pic:blipFill>
-                    <a:blip r:embed="rId12" cstate="print">
+                    <a:blip r:embed="rId13" cstate="print">
                       <a:extLst>
                         <a:ext uri="{28A0092B-C50C-407E-A947-70E740481C1C}">
                           <a14:useLocalDpi xmlns:a14="http://schemas.microsoft.com/office/drawing/2010/main" val="0"/>
@@ -1335,7 +1487,7 @@
                     </pic:cNvPicPr>
                   </pic:nvPicPr>
                   <pic:blipFill>
-                    <a:blip r:embed="rId13" cstate="print">
+                    <a:blip r:embed="rId14" cstate="print">
                       <a:extLst>
                         <a:ext uri="{28A0092B-C50C-407E-A947-70E740481C1C}">
                           <a14:useLocalDpi xmlns:a14="http://schemas.microsoft.com/office/drawing/2010/main" val="0"/>
@@ -1411,7 +1563,7 @@
                     </pic:cNvPicPr>
                   </pic:nvPicPr>
                   <pic:blipFill>
-                    <a:blip r:embed="rId14" cstate="print">
+                    <a:blip r:embed="rId15" cstate="print">
                       <a:extLst>
                         <a:ext uri="{28A0092B-C50C-407E-A947-70E740481C1C}">
                           <a14:useLocalDpi xmlns:a14="http://schemas.microsoft.com/office/drawing/2010/main" val="0"/>
@@ -1516,7 +1668,7 @@
                     </pic:cNvPicPr>
                   </pic:nvPicPr>
                   <pic:blipFill>
-                    <a:blip r:embed="rId15" cstate="print">
+                    <a:blip r:embed="rId16" cstate="print">
                       <a:extLst>
                         <a:ext uri="{28A0092B-C50C-407E-A947-70E740481C1C}">
                           <a14:useLocalDpi xmlns:a14="http://schemas.microsoft.com/office/drawing/2010/main" val="0"/>
@@ -1586,7 +1738,7 @@
                     </pic:cNvPicPr>
                   </pic:nvPicPr>
                   <pic:blipFill>
-                    <a:blip r:embed="rId16" cstate="print">
+                    <a:blip r:embed="rId17" cstate="print">
                       <a:extLst>
                         <a:ext uri="{28A0092B-C50C-407E-A947-70E740481C1C}">
                           <a14:useLocalDpi xmlns:a14="http://schemas.microsoft.com/office/drawing/2010/main" val="0"/>
@@ -1659,10 +1811,7 @@
       <w:bookmarkEnd w:id="9"/>
       <w:r>
         <w:lastRenderedPageBreak/>
-        <w:t>products page</w:t>
-      </w:r>
-      <w:r>
-        <w:t>:</w:t>
+        <w:t>products page:</w:t>
       </w:r>
     </w:p>
     <w:p>
@@ -1691,7 +1840,7 @@
                     </pic:cNvPicPr>
                   </pic:nvPicPr>
                   <pic:blipFill>
-                    <a:blip r:embed="rId17" cstate="print">
+                    <a:blip r:embed="rId18" cstate="print">
                       <a:extLst>
                         <a:ext uri="{28A0092B-C50C-407E-A947-70E740481C1C}">
                           <a14:useLocalDpi xmlns:a14="http://schemas.microsoft.com/office/drawing/2010/main" val="0"/>
@@ -1723,13 +1872,76 @@
         </w:drawing>
       </w:r>
     </w:p>
+    <w:p>
+      <w:pPr>
+        <w:jc w:val="center"/>
+      </w:pPr>
+    </w:p>
+    <w:p>
+      <w:pPr>
+        <w:pStyle w:val="Heading3"/>
+      </w:pPr>
+      <w:bookmarkStart w:id="10" w:name="_Links:"/>
+      <w:bookmarkEnd w:id="10"/>
+      <w:r>
+        <w:t>Links</w:t>
+      </w:r>
+      <w:r>
+        <w:t>:</w:t>
+      </w:r>
+    </w:p>
+    <w:p/>
+    <w:p>
+      <w:pPr>
+        <w:pStyle w:val="ListParagraph"/>
+        <w:numPr>
+          <w:ilvl w:val="0"/>
+          <w:numId w:val="1"/>
+        </w:numPr>
+        <w:rPr>
+          <w:rtl/>
+        </w:rPr>
+      </w:pPr>
+      <w:r>
+        <w:t>The link of the demo version designed in Dorna HQ</w:t>
+      </w:r>
+    </w:p>
+    <w:p>
+      <w:pPr>
+        <w:jc w:val="center"/>
+        <w:rPr>
+          <w:b/>
+          <w:bCs/>
+          <w:i/>
+          <w:iCs/>
+          <w:sz w:val="24"/>
+          <w:szCs w:val="24"/>
+        </w:rPr>
+      </w:pPr>
+      <w:hyperlink r:id="rId19" w:history="1">
+        <w:r>
+          <w:rPr>
+            <w:rStyle w:val="Hyperlink"/>
+            <w:b/>
+            <w:bCs/>
+            <w:i/>
+            <w:iCs/>
+            <w:sz w:val="24"/>
+            <w:szCs w:val="24"/>
+            <w:u w:val="none"/>
+          </w:rPr>
+          <w:t>Dorna HQ Link</w:t>
+        </w:r>
+      </w:hyperlink>
+    </w:p>
+    <w:p/>
     <w:sectPr>
-      <w:headerReference w:type="even" r:id="rId18"/>
-      <w:headerReference w:type="default" r:id="rId19"/>
-      <w:footerReference w:type="even" r:id="rId20"/>
-      <w:footerReference w:type="default" r:id="rId21"/>
-      <w:headerReference w:type="first" r:id="rId22"/>
-      <w:footerReference w:type="first" r:id="rId23"/>
+      <w:headerReference w:type="even" r:id="rId20"/>
+      <w:headerReference w:type="default" r:id="rId21"/>
+      <w:footerReference w:type="even" r:id="rId22"/>
+      <w:footerReference w:type="default" r:id="rId23"/>
+      <w:headerReference w:type="first" r:id="rId24"/>
+      <w:footerReference w:type="first" r:id="rId25"/>
       <w:pgSz w:w="12240" w:h="15840"/>
       <w:pgMar w:top="1440" w:right="1440" w:bottom="1440" w:left="1440" w:header="720" w:footer="720" w:gutter="0"/>
       <w:pgBorders w:offsetFrom="page">
@@ -1946,6 +2158,127 @@
     </w:r>
   </w:p>
 </w:hdr>
+</file>
+
+<file path=word/numbering.xml><?xml version="1.0" encoding="utf-8"?>
+<w:numbering xmlns:wpc="http://schemas.microsoft.com/office/word/2010/wordprocessingCanvas" xmlns:cx="http://schemas.microsoft.com/office/drawing/2014/chartex" xmlns:cx1="http://schemas.microsoft.com/office/drawing/2015/9/8/chartex" xmlns:cx2="http://schemas.microsoft.com/office/drawing/2015/10/21/chartex" xmlns:cx3="http://schemas.microsoft.com/office/drawing/2016/5/9/chartex" xmlns:cx4="http://schemas.microsoft.com/office/drawing/2016/5/10/chartex" xmlns:cx5="http://schemas.microsoft.com/office/drawing/2016/5/11/chartex" xmlns:cx6="http://schemas.microsoft.com/office/drawing/2016/5/12/chartex" xmlns:cx7="http://schemas.microsoft.com/office/drawing/2016/5/13/chartex" xmlns:cx8="http://schemas.microsoft.com/office/drawing/2016/5/14/chartex" xmlns:mc="http://schemas.openxmlformats.org/markup-compatibility/2006" xmlns:aink="http://schemas.microsoft.com/office/drawing/2016/ink" xmlns:am3d="http://schemas.microsoft.com/office/drawing/2017/model3d" xmlns:o="urn:schemas-microsoft-com:office:office" xmlns:oel="http://schemas.microsoft.com/office/2019/extlst" xmlns:r="http://schemas.openxmlformats.org/officeDocument/2006/relationships" xmlns:m="http://schemas.openxmlformats.org/officeDocument/2006/math" xmlns:v="urn:schemas-microsoft-com:vml" xmlns:wp14="http://schemas.microsoft.com/office/word/2010/wordprocessingDrawing" xmlns:wp="http://schemas.openxmlformats.org/drawingml/2006/wordprocessingDrawing" xmlns:w10="urn:schemas-microsoft-com:office:word" xmlns:w="http://schemas.openxmlformats.org/wordprocessingml/2006/main" xmlns:w14="http://schemas.microsoft.com/office/word/2010/wordml" xmlns:w15="http://schemas.microsoft.com/office/word/2012/wordml" xmlns:w16cex="http://schemas.microsoft.com/office/word/2018/wordml/cex" xmlns:w16cid="http://schemas.microsoft.com/office/word/2016/wordml/cid" xmlns:w16="http://schemas.microsoft.com/office/word/2018/wordml" xmlns:w16du="http://schemas.microsoft.com/office/word/2023/wordml/word16du" xmlns:w16sdtdh="http://schemas.microsoft.com/office/word/2020/wordml/sdtdatahash" xmlns:w16se="http://schemas.microsoft.com/office/word/2015/wordml/symex" xmlns:wpg="http://schemas.microsoft.com/office/word/2010/wordprocessingGroup" xmlns:wpi="http://schemas.microsoft.com/office/word/2010/wordprocessingInk" xmlns:wne="http://schemas.microsoft.com/office/word/2006/wordml" xmlns:wps="http://schemas.microsoft.com/office/word/2010/wordprocessingShape" mc:Ignorable="w14 w15 w16se w16cid w16 w16cex w16sdtdh w16du wp14">
+  <w:abstractNum w:abstractNumId="0" w15:restartNumberingAfterBreak="0">
+    <w:nsid w:val="20FB7634"/>
+    <w:multiLevelType w:val="hybridMultilevel"/>
+    <w:tmpl w:val="7632EB2E"/>
+    <w:lvl w:ilvl="0" w:tplc="04090009">
+      <w:start w:val="1"/>
+      <w:numFmt w:val="bullet"/>
+      <w:lvlText w:val=""/>
+      <w:lvlJc w:val="left"/>
+      <w:pPr>
+        <w:ind w:left="720" w:hanging="360"/>
+      </w:pPr>
+      <w:rPr>
+        <w:rFonts w:ascii="Wingdings" w:hAnsi="Wingdings" w:hint="default"/>
+      </w:rPr>
+    </w:lvl>
+    <w:lvl w:ilvl="1" w:tplc="04090003" w:tentative="1">
+      <w:start w:val="1"/>
+      <w:numFmt w:val="bullet"/>
+      <w:lvlText w:val="o"/>
+      <w:lvlJc w:val="left"/>
+      <w:pPr>
+        <w:ind w:left="1440" w:hanging="360"/>
+      </w:pPr>
+      <w:rPr>
+        <w:rFonts w:ascii="Courier New" w:hAnsi="Courier New" w:cs="Courier New" w:hint="default"/>
+      </w:rPr>
+    </w:lvl>
+    <w:lvl w:ilvl="2" w:tplc="04090005" w:tentative="1">
+      <w:start w:val="1"/>
+      <w:numFmt w:val="bullet"/>
+      <w:lvlText w:val=""/>
+      <w:lvlJc w:val="left"/>
+      <w:pPr>
+        <w:ind w:left="2160" w:hanging="360"/>
+      </w:pPr>
+      <w:rPr>
+        <w:rFonts w:ascii="Wingdings" w:hAnsi="Wingdings" w:hint="default"/>
+      </w:rPr>
+    </w:lvl>
+    <w:lvl w:ilvl="3" w:tplc="04090001" w:tentative="1">
+      <w:start w:val="1"/>
+      <w:numFmt w:val="bullet"/>
+      <w:lvlText w:val=""/>
+      <w:lvlJc w:val="left"/>
+      <w:pPr>
+        <w:ind w:left="2880" w:hanging="360"/>
+      </w:pPr>
+      <w:rPr>
+        <w:rFonts w:ascii="Symbol" w:hAnsi="Symbol" w:hint="default"/>
+      </w:rPr>
+    </w:lvl>
+    <w:lvl w:ilvl="4" w:tplc="04090003" w:tentative="1">
+      <w:start w:val="1"/>
+      <w:numFmt w:val="bullet"/>
+      <w:lvlText w:val="o"/>
+      <w:lvlJc w:val="left"/>
+      <w:pPr>
+        <w:ind w:left="3600" w:hanging="360"/>
+      </w:pPr>
+      <w:rPr>
+        <w:rFonts w:ascii="Courier New" w:hAnsi="Courier New" w:cs="Courier New" w:hint="default"/>
+      </w:rPr>
+    </w:lvl>
+    <w:lvl w:ilvl="5" w:tplc="04090005" w:tentative="1">
+      <w:start w:val="1"/>
+      <w:numFmt w:val="bullet"/>
+      <w:lvlText w:val=""/>
+      <w:lvlJc w:val="left"/>
+      <w:pPr>
+        <w:ind w:left="4320" w:hanging="360"/>
+      </w:pPr>
+      <w:rPr>
+        <w:rFonts w:ascii="Wingdings" w:hAnsi="Wingdings" w:hint="default"/>
+      </w:rPr>
+    </w:lvl>
+    <w:lvl w:ilvl="6" w:tplc="04090001" w:tentative="1">
+      <w:start w:val="1"/>
+      <w:numFmt w:val="bullet"/>
+      <w:lvlText w:val=""/>
+      <w:lvlJc w:val="left"/>
+      <w:pPr>
+        <w:ind w:left="5040" w:hanging="360"/>
+      </w:pPr>
+      <w:rPr>
+        <w:rFonts w:ascii="Symbol" w:hAnsi="Symbol" w:hint="default"/>
+      </w:rPr>
+    </w:lvl>
+    <w:lvl w:ilvl="7" w:tplc="04090003" w:tentative="1">
+      <w:start w:val="1"/>
+      <w:numFmt w:val="bullet"/>
+      <w:lvlText w:val="o"/>
+      <w:lvlJc w:val="left"/>
+      <w:pPr>
+        <w:ind w:left="5760" w:hanging="360"/>
+      </w:pPr>
+      <w:rPr>
+        <w:rFonts w:ascii="Courier New" w:hAnsi="Courier New" w:cs="Courier New" w:hint="default"/>
+      </w:rPr>
+    </w:lvl>
+    <w:lvl w:ilvl="8" w:tplc="04090005" w:tentative="1">
+      <w:start w:val="1"/>
+      <w:numFmt w:val="bullet"/>
+      <w:lvlText w:val=""/>
+      <w:lvlJc w:val="left"/>
+      <w:pPr>
+        <w:ind w:left="6480" w:hanging="360"/>
+      </w:pPr>
+      <w:rPr>
+        <w:rFonts w:ascii="Wingdings" w:hAnsi="Wingdings" w:hint="default"/>
+      </w:rPr>
+    </w:lvl>
+  </w:abstractNum>
+  <w:num w:numId="1" w16cid:durableId="962426655">
+    <w:abstractNumId w:val="0"/>
+  </w:num>
+</w:numbering>
 </file>
 
 <file path=word/styles.xml><?xml version="1.0" encoding="utf-8"?>
@@ -2348,7 +2681,7 @@
   <w:style w:type="paragraph" w:default="1" w:styleId="Normal">
     <w:name w:val="Normal"/>
     <w:qFormat/>
-    <w:rsid w:val="0076325E"/>
+    <w:rsid w:val="009D7AF9"/>
     <w:pPr>
       <w:spacing w:before="200" w:after="200" w:line="276" w:lineRule="auto"/>
     </w:pPr>
@@ -2590,6 +2923,17 @@
       <w:color w:val="954F72" w:themeColor="followedHyperlink"/>
       <w:u w:val="single"/>
     </w:rPr>
+  </w:style>
+  <w:style w:type="paragraph" w:styleId="ListParagraph">
+    <w:name w:val="List Paragraph"/>
+    <w:basedOn w:val="Normal"/>
+    <w:uiPriority w:val="34"/>
+    <w:qFormat/>
+    <w:rsid w:val="00A42C9C"/>
+    <w:pPr>
+      <w:ind w:left="720"/>
+      <w:contextualSpacing/>
+    </w:pPr>
   </w:style>
 </w:styles>
 </file>

</xml_diff>

<commit_message>
Video link explaining the demo designed in Dorna HQ
</commit_message>
<xml_diff>
--- a/Documentation/Phase 5/Doumentation.docx
+++ b/Documentation/Phase 5/Doumentation.docx
@@ -216,7 +216,6 @@
           <w:szCs w:val="30"/>
         </w:rPr>
       </w:pPr>
-      <w:proofErr w:type="gramStart"/>
       <w:r>
         <w:rPr>
           <w:b/>
@@ -228,7 +227,6 @@
         </w:rPr>
         <w:t>Producers :</w:t>
       </w:r>
-      <w:proofErr w:type="gramEnd"/>
     </w:p>
     <w:p>
       <w:pPr>
@@ -300,7 +298,6 @@
           <w:lang w:bidi="fa-IR"/>
         </w:rPr>
       </w:pPr>
-      <w:proofErr w:type="gramStart"/>
       <w:r>
         <w:rPr>
           <w:b/>
@@ -313,7 +310,6 @@
         </w:rPr>
         <w:t>Supervisor :</w:t>
       </w:r>
-      <w:proofErr w:type="gramEnd"/>
     </w:p>
     <w:p>
       <w:pPr>
@@ -355,20 +351,8 @@
           <w:szCs w:val="30"/>
           <w:lang w:bidi="fa-IR"/>
         </w:rPr>
-        <w:t xml:space="preserve"> Mohammad Reza </w:t>
-      </w:r>
-      <w:proofErr w:type="spellStart"/>
-      <w:r>
-        <w:rPr>
-          <w:i/>
-          <w:iCs/>
-          <w:sz w:val="30"/>
-          <w:szCs w:val="30"/>
-          <w:lang w:bidi="fa-IR"/>
-        </w:rPr>
-        <w:t>Sharbaf</w:t>
-      </w:r>
-      <w:proofErr w:type="spellEnd"/>
+        <w:t xml:space="preserve"> Mohammad Reza Sharbaf</w:t>
+      </w:r>
     </w:p>
     <w:p>
       <w:pPr>
@@ -1884,10 +1868,7 @@
       <w:bookmarkStart w:id="10" w:name="_Links:"/>
       <w:bookmarkEnd w:id="10"/>
       <w:r>
-        <w:t>Links</w:t>
-      </w:r>
-      <w:r>
-        <w:t>:</w:t>
+        <w:t>Links:</w:t>
       </w:r>
     </w:p>
     <w:p/>
@@ -1899,10 +1880,14 @@
           <w:numId w:val="1"/>
         </w:numPr>
         <w:rPr>
+          <w:rFonts w:asciiTheme="majorBidi" w:hAnsiTheme="majorBidi" w:cstheme="majorBidi"/>
           <w:rtl/>
         </w:rPr>
       </w:pPr>
       <w:r>
+        <w:rPr>
+          <w:rFonts w:asciiTheme="majorBidi" w:hAnsiTheme="majorBidi" w:cstheme="majorBidi"/>
+        </w:rPr>
         <w:t>The link of the demo version designed in Dorna HQ</w:t>
       </w:r>
     </w:p>
@@ -1910,18 +1895,22 @@
       <w:pPr>
         <w:jc w:val="center"/>
         <w:rPr>
+          <w:rStyle w:val="Hyperlink"/>
+          <w:rFonts w:asciiTheme="majorBidi" w:hAnsiTheme="majorBidi" w:cstheme="majorBidi"/>
           <w:b/>
           <w:bCs/>
           <w:i/>
           <w:iCs/>
           <w:sz w:val="24"/>
           <w:szCs w:val="24"/>
+          <w:u w:val="none"/>
         </w:rPr>
       </w:pPr>
       <w:hyperlink r:id="rId19" w:history="1">
         <w:r>
           <w:rPr>
             <w:rStyle w:val="Hyperlink"/>
+            <w:rFonts w:asciiTheme="majorBidi" w:hAnsiTheme="majorBidi" w:cstheme="majorBidi"/>
             <w:b/>
             <w:bCs/>
             <w:i/>
@@ -1934,14 +1923,148 @@
         </w:r>
       </w:hyperlink>
     </w:p>
-    <w:p/>
+    <w:p>
+      <w:pPr>
+        <w:jc w:val="center"/>
+        <w:rPr>
+          <w:rStyle w:val="Hyperlink"/>
+          <w:b/>
+          <w:bCs/>
+          <w:i/>
+          <w:iCs/>
+          <w:sz w:val="24"/>
+          <w:szCs w:val="24"/>
+          <w:u w:val="none"/>
+        </w:rPr>
+      </w:pPr>
+    </w:p>
+    <w:p>
+      <w:pPr>
+        <w:pStyle w:val="ListParagraph"/>
+        <w:numPr>
+          <w:ilvl w:val="0"/>
+          <w:numId w:val="1"/>
+        </w:numPr>
+        <w:rPr>
+          <w:rFonts w:asciiTheme="majorBidi" w:hAnsiTheme="majorBidi" w:cstheme="majorBidi"/>
+        </w:rPr>
+      </w:pPr>
+      <w:r>
+        <w:rPr>
+          <w:rFonts w:asciiTheme="majorBidi" w:hAnsiTheme="majorBidi" w:cstheme="majorBidi"/>
+        </w:rPr>
+        <w:t>Video link explaining the demo designed in Dorna HQ</w:t>
+      </w:r>
+    </w:p>
+    <w:p>
+      <w:pPr>
+        <w:jc w:val="center"/>
+        <w:rPr>
+          <w:rFonts w:asciiTheme="majorBidi" w:hAnsiTheme="majorBidi" w:cstheme="majorBidi"/>
+          <w:b/>
+          <w:bCs/>
+          <w:i/>
+          <w:iCs/>
+          <w:sz w:val="24"/>
+          <w:szCs w:val="24"/>
+        </w:rPr>
+      </w:pPr>
+      <w:hyperlink r:id="rId20" w:anchor="8SwcSO9fsAXID3KWTYYxrMjsNYHsPbbKRuZveOxPGr8" w:history="1">
+        <w:r>
+          <w:rPr>
+            <w:rStyle w:val="Hyperlink"/>
+            <w:rFonts w:asciiTheme="majorBidi" w:hAnsiTheme="majorBidi" w:cstheme="majorBidi"/>
+            <w:b/>
+            <w:bCs/>
+            <w:i/>
+            <w:iCs/>
+            <w:sz w:val="24"/>
+            <w:szCs w:val="24"/>
+            <w:u w:val="none"/>
+          </w:rPr>
+          <w:t>Video Link</w:t>
+        </w:r>
+      </w:hyperlink>
+    </w:p>
+    <w:p>
+      <w:pPr>
+        <w:rPr>
+          <w:lang w:bidi="fa-IR"/>
+        </w:rPr>
+      </w:pPr>
+    </w:p>
+    <w:p>
+      <w:pPr>
+        <w:rPr>
+          <w:lang w:bidi="fa-IR"/>
+        </w:rPr>
+      </w:pPr>
+    </w:p>
+    <w:p>
+      <w:pPr>
+        <w:rPr>
+          <w:lang w:bidi="fa-IR"/>
+        </w:rPr>
+      </w:pPr>
+    </w:p>
+    <w:p>
+      <w:pPr>
+        <w:rPr>
+          <w:lang w:bidi="fa-IR"/>
+        </w:rPr>
+      </w:pPr>
+    </w:p>
+    <w:p>
+      <w:pPr>
+        <w:rPr>
+          <w:lang w:bidi="fa-IR"/>
+        </w:rPr>
+      </w:pPr>
+    </w:p>
+    <w:p>
+      <w:pPr>
+        <w:rPr>
+          <w:lang w:bidi="fa-IR"/>
+        </w:rPr>
+      </w:pPr>
+    </w:p>
+    <w:p>
+      <w:pPr>
+        <w:rPr>
+          <w:lang w:bidi="fa-IR"/>
+        </w:rPr>
+      </w:pPr>
+    </w:p>
+    <w:p>
+      <w:pPr>
+        <w:rPr>
+          <w:lang w:bidi="fa-IR"/>
+        </w:rPr>
+      </w:pPr>
+    </w:p>
+    <w:p>
+      <w:pPr>
+        <w:jc w:val="center"/>
+        <w:rPr>
+          <w:rFonts w:hint="cs"/>
+          <w:rtl/>
+          <w:lang w:bidi="fa-IR"/>
+        </w:rPr>
+      </w:pPr>
+      <w:r>
+        <w:rPr>
+          <w:lang w:bidi="fa-IR"/>
+        </w:rPr>
+        <w:t>5</w:t>
+      </w:r>
+    </w:p>
     <w:sectPr>
-      <w:headerReference w:type="even" r:id="rId20"/>
-      <w:headerReference w:type="default" r:id="rId21"/>
-      <w:footerReference w:type="even" r:id="rId22"/>
-      <w:footerReference w:type="default" r:id="rId23"/>
-      <w:headerReference w:type="first" r:id="rId24"/>
-      <w:footerReference w:type="first" r:id="rId25"/>
+      <w:headerReference w:type="even" r:id="rId21"/>
+      <w:headerReference w:type="default" r:id="rId22"/>
+      <w:footerReference w:type="even" r:id="rId23"/>
+      <w:footerReference w:type="default" r:id="rId24"/>
+      <w:headerReference w:type="first" r:id="rId25"/>
+      <w:footerReference w:type="first" r:id="rId26"/>
       <w:pgSz w:w="12240" w:h="15840"/>
       <w:pgMar w:top="1440" w:right="1440" w:bottom="1440" w:left="1440" w:header="720" w:footer="720" w:gutter="0"/>
       <w:pgBorders w:offsetFrom="page">
@@ -2165,7 +2288,7 @@
   <w:abstractNum w:abstractNumId="0" w15:restartNumberingAfterBreak="0">
     <w:nsid w:val="20FB7634"/>
     <w:multiLevelType w:val="hybridMultilevel"/>
-    <w:tmpl w:val="7632EB2E"/>
+    <w:tmpl w:val="9348CC82"/>
     <w:lvl w:ilvl="0" w:tplc="04090009">
       <w:start w:val="1"/>
       <w:numFmt w:val="bullet"/>

</xml_diff>